<commit_message>
Mise à jour rapport, db, interface, main
</commit_message>
<xml_diff>
--- a/Rapports/Cahier des Charges.docx
+++ b/Rapports/Cahier des Charges.docx
@@ -570,31 +570,31 @@
         <w:rPr>
           <w:lang w:val="fr-FR"/>
         </w:rPr>
-        <w:t>Les clients</w:t>
-      </w:r>
-      <w:r>
-        <w:rPr>
-          <w:lang w:val="fr-FR"/>
-        </w:rPr>
-        <w:t xml:space="preserve"> veulent </w:t>
-      </w:r>
-      <w:r>
-        <w:rPr>
-          <w:lang w:val="fr-FR"/>
-        </w:rPr>
-        <w:t xml:space="preserve">un dossier de téléchargements divisé en différents sous dossiers </w:t>
-      </w:r>
-      <w:r>
-        <w:rPr>
-          <w:lang w:val="fr-FR"/>
-        </w:rPr>
-        <w:t>représentant les différents type d’extension de fichiers.</w:t>
-      </w:r>
-      <w:r>
-        <w:rPr>
-          <w:lang w:val="fr-FR"/>
-        </w:rPr>
-        <w:t xml:space="preserve"> </w:t>
+        <w:t xml:space="preserve">Une fois le programme lancé, le </w:t>
+      </w:r>
+      <w:r>
+        <w:rPr>
+          <w:lang w:val="fr-FR"/>
+        </w:rPr>
+        <w:t>dossier de téléchargements</w:t>
+      </w:r>
+      <w:r>
+        <w:rPr>
+          <w:lang w:val="fr-FR"/>
+        </w:rPr>
+        <w:t xml:space="preserve"> sera </w:t>
+      </w:r>
+      <w:r>
+        <w:rPr>
+          <w:lang w:val="fr-FR"/>
+        </w:rPr>
+        <w:t>divisé en différents sous dossiers</w:t>
+      </w:r>
+      <w:r>
+        <w:rPr>
+          <w:lang w:val="fr-FR"/>
+        </w:rPr>
+        <w:t xml:space="preserve"> portant chacun un nom d’extension de fichiers présents dans le dossier de téléchargements.</w:t>
       </w:r>
     </w:p>
     <w:p>
@@ -613,61 +613,25 @@
           <w:lang w:val="fr-FR"/>
         </w:rPr>
         <w:lastRenderedPageBreak/>
-        <w:t>L</w:t>
-      </w:r>
-      <w:r>
-        <w:rPr>
-          <w:lang w:val="fr-FR"/>
-        </w:rPr>
-        <w:t>es clients</w:t>
-      </w:r>
-      <w:r>
-        <w:rPr>
-          <w:lang w:val="fr-FR"/>
-        </w:rPr>
-        <w:t xml:space="preserve"> </w:t>
-      </w:r>
-      <w:r>
-        <w:rPr>
-          <w:lang w:val="fr-FR"/>
-        </w:rPr>
-        <w:t>pourront</w:t>
-      </w:r>
-      <w:r>
-        <w:rPr>
-          <w:lang w:val="fr-FR"/>
-        </w:rPr>
-        <w:t xml:space="preserve"> comparer l</w:t>
-      </w:r>
-      <w:r>
-        <w:rPr>
-          <w:lang w:val="fr-FR"/>
-        </w:rPr>
-        <w:t>a taille</w:t>
-      </w:r>
-      <w:r>
-        <w:rPr>
-          <w:lang w:val="fr-FR"/>
-        </w:rPr>
-        <w:t xml:space="preserve"> d</w:t>
-      </w:r>
-      <w:r>
-        <w:rPr>
-          <w:lang w:val="fr-FR"/>
-        </w:rPr>
-        <w:t>’un des</w:t>
-      </w:r>
-      <w:r>
-        <w:rPr>
-          <w:lang w:val="fr-FR"/>
-        </w:rPr>
-        <w:t xml:space="preserve"> sous-dossiers à l’ensemble de</w:t>
-      </w:r>
-      <w:r>
-        <w:rPr>
-          <w:lang w:val="fr-FR"/>
-        </w:rPr>
-        <w:t>s fichiers présents dans le dossier de téléchargement.</w:t>
+        <w:t>Une fois le programme lancé, les fichiers seront</w:t>
+      </w:r>
+      <w:r>
+        <w:rPr>
+          <w:lang w:val="fr-FR"/>
+        </w:rPr>
+        <w:t xml:space="preserve"> déplacés</w:t>
+      </w:r>
+      <w:r>
+        <w:rPr>
+          <w:lang w:val="fr-FR"/>
+        </w:rPr>
+        <w:t xml:space="preserve"> automatiquement dans leur </w:t>
+      </w:r>
+      <w:r>
+        <w:rPr>
+          <w:lang w:val="fr-FR"/>
+        </w:rPr>
+        <w:t>sous-dossier respectif.</w:t>
       </w:r>
     </w:p>
     <w:p>
@@ -685,49 +649,79 @@
         <w:rPr>
           <w:lang w:val="fr-FR"/>
         </w:rPr>
-        <w:t>L</w:t>
-      </w:r>
-      <w:r>
-        <w:rPr>
-          <w:lang w:val="fr-FR"/>
-        </w:rPr>
-        <w:t xml:space="preserve">es </w:t>
-      </w:r>
-      <w:r>
-        <w:rPr>
-          <w:lang w:val="fr-FR"/>
-        </w:rPr>
-        <w:t>utilisateur</w:t>
-      </w:r>
-      <w:r>
-        <w:rPr>
-          <w:lang w:val="fr-FR"/>
-        </w:rPr>
-        <w:t>s</w:t>
-      </w:r>
-      <w:r>
-        <w:rPr>
-          <w:lang w:val="fr-FR"/>
-        </w:rPr>
-        <w:t xml:space="preserve"> </w:t>
-      </w:r>
-      <w:r>
-        <w:rPr>
-          <w:lang w:val="fr-FR"/>
-        </w:rPr>
-        <w:t>auront</w:t>
-      </w:r>
-      <w:r>
-        <w:rPr>
-          <w:lang w:val="fr-FR"/>
-        </w:rPr>
-        <w:t xml:space="preserve"> accès à une brève description du type de fichier en </w:t>
-      </w:r>
-      <w:r>
-        <w:rPr>
-          <w:lang w:val="fr-FR"/>
-        </w:rPr>
-        <w:t>le sélectionnant.</w:t>
+        <w:t>Da</w:t>
+      </w:r>
+      <w:r>
+        <w:rPr>
+          <w:lang w:val="fr-FR"/>
+        </w:rPr>
+        <w:t>ns un menu présent en console</w:t>
+      </w:r>
+      <w:r>
+        <w:rPr>
+          <w:lang w:val="fr-FR"/>
+        </w:rPr>
+        <w:t>, u</w:t>
+      </w:r>
+      <w:r>
+        <w:rPr>
+          <w:lang w:val="fr-FR"/>
+        </w:rPr>
+        <w:t>ne comparaison de</w:t>
+      </w:r>
+      <w:r>
+        <w:rPr>
+          <w:lang w:val="fr-FR"/>
+        </w:rPr>
+        <w:t xml:space="preserve"> l</w:t>
+      </w:r>
+      <w:r>
+        <w:rPr>
+          <w:lang w:val="fr-FR"/>
+        </w:rPr>
+        <w:t>a taille</w:t>
+      </w:r>
+      <w:r>
+        <w:rPr>
+          <w:lang w:val="fr-FR"/>
+        </w:rPr>
+        <w:t xml:space="preserve"> d</w:t>
+      </w:r>
+      <w:r>
+        <w:rPr>
+          <w:lang w:val="fr-FR"/>
+        </w:rPr>
+        <w:t>’un des</w:t>
+      </w:r>
+      <w:r>
+        <w:rPr>
+          <w:lang w:val="fr-FR"/>
+        </w:rPr>
+        <w:t xml:space="preserve"> sous-dossiers à l’ensemble de</w:t>
+      </w:r>
+      <w:r>
+        <w:rPr>
+          <w:lang w:val="fr-FR"/>
+        </w:rPr>
+        <w:t>s fichiers présents dans le dossier de téléchargement</w:t>
+      </w:r>
+      <w:r>
+        <w:rPr>
+          <w:lang w:val="fr-FR"/>
+        </w:rPr>
+        <w:t xml:space="preserve"> sera</w:t>
+      </w:r>
+      <w:r>
+        <w:rPr>
+          <w:lang w:val="fr-FR"/>
+        </w:rPr>
+        <w:t xml:space="preserve"> proposée</w:t>
+      </w:r>
+      <w:r>
+        <w:rPr>
+          <w:lang w:val="fr-FR"/>
+        </w:rPr>
+        <w:t>.</w:t>
       </w:r>
     </w:p>
     <w:p>
@@ -745,25 +739,43 @@
         <w:rPr>
           <w:lang w:val="fr-FR"/>
         </w:rPr>
-        <w:t xml:space="preserve">Les utilisateurs </w:t>
-      </w:r>
-      <w:r>
-        <w:rPr>
-          <w:lang w:val="fr-FR"/>
-        </w:rPr>
-        <w:t>auront</w:t>
-      </w:r>
-      <w:r>
-        <w:rPr>
-          <w:lang w:val="fr-FR"/>
-        </w:rPr>
-        <w:t xml:space="preserve"> la possibilité d’effectuer une recherche internet</w:t>
-      </w:r>
-      <w:r>
-        <w:rPr>
-          <w:lang w:val="fr-FR"/>
-        </w:rPr>
-        <w:t xml:space="preserve"> automatique</w:t>
+        <w:t>Dans ce menu en console</w:t>
+      </w:r>
+      <w:r>
+        <w:rPr>
+          <w:lang w:val="fr-FR"/>
+        </w:rPr>
+        <w:t xml:space="preserve"> ainsi que dans un interface graphique</w:t>
+      </w:r>
+      <w:r>
+        <w:rPr>
+          <w:lang w:val="fr-FR"/>
+        </w:rPr>
+        <w:t xml:space="preserve">, </w:t>
+      </w:r>
+      <w:r>
+        <w:rPr>
+          <w:lang w:val="fr-FR"/>
+        </w:rPr>
+        <w:t xml:space="preserve">l’utilisateur </w:t>
+      </w:r>
+      <w:r>
+        <w:rPr>
+          <w:lang w:val="fr-FR"/>
+        </w:rPr>
+        <w:t xml:space="preserve">aura </w:t>
+      </w:r>
+      <w:r>
+        <w:rPr>
+          <w:lang w:val="fr-FR"/>
+        </w:rPr>
+        <w:t>un choix</w:t>
+      </w:r>
+      <w:r>
+        <w:rPr>
+          <w:lang w:val="fr-FR"/>
+        </w:rPr>
+        <w:t xml:space="preserve"> lui permettant de choisir</w:t>
       </w:r>
       <w:r>
         <w:rPr>
@@ -775,43 +787,67 @@
         <w:rPr>
           <w:lang w:val="fr-FR"/>
         </w:rPr>
-        <w:t xml:space="preserve">après avoir sélectionné un certain fichier. Cette recherche ne peut évidemment pas avoir lieu </w:t>
-      </w:r>
-      <w:r>
-        <w:rPr>
-          <w:lang w:val="fr-FR"/>
-        </w:rPr>
-        <w:t xml:space="preserve">pour tout type de fichier, le programme n’offrira donc pas la possibilité d’effectuer une recherche en ligne d’un fichier s’il s’agit </w:t>
-      </w:r>
-      <w:r>
-        <w:rPr>
-          <w:lang w:val="fr-FR"/>
-        </w:rPr>
-        <w:t xml:space="preserve">d’un </w:t>
-      </w:r>
-      <w:r>
-        <w:rPr>
-          <w:lang w:val="fr-FR"/>
-        </w:rPr>
-        <w:t>« </w:t>
-      </w:r>
-      <w:r>
-        <w:rPr>
-          <w:lang w:val="fr-FR"/>
-        </w:rPr>
-        <w:t>.mp4</w:t>
-      </w:r>
-      <w:r>
-        <w:rPr>
-          <w:lang w:val="fr-FR"/>
-        </w:rPr>
-        <w:t> »</w:t>
-      </w:r>
-      <w:r>
-        <w:rPr>
-          <w:lang w:val="fr-FR"/>
-        </w:rPr>
-        <w:t xml:space="preserve"> par exemple.</w:t>
+        <w:t>une extension</w:t>
+      </w:r>
+      <w:r>
+        <w:rPr>
+          <w:lang w:val="fr-FR"/>
+        </w:rPr>
+        <w:t xml:space="preserve"> de fichier </w:t>
+      </w:r>
+      <w:r>
+        <w:rPr>
+          <w:lang w:val="fr-FR"/>
+        </w:rPr>
+        <w:t>afin</w:t>
+      </w:r>
+      <w:r>
+        <w:rPr>
+          <w:lang w:val="fr-FR"/>
+        </w:rPr>
+        <w:t xml:space="preserve"> </w:t>
+      </w:r>
+      <w:r>
+        <w:rPr>
+          <w:lang w:val="fr-FR"/>
+        </w:rPr>
+        <w:t>d’obtenir une</w:t>
+      </w:r>
+      <w:r>
+        <w:rPr>
+          <w:lang w:val="fr-FR"/>
+        </w:rPr>
+        <w:t xml:space="preserve"> liste de fichier</w:t>
+      </w:r>
+      <w:r>
+        <w:rPr>
+          <w:lang w:val="fr-FR"/>
+        </w:rPr>
+        <w:t>s</w:t>
+      </w:r>
+      <w:r>
+        <w:rPr>
+          <w:lang w:val="fr-FR"/>
+        </w:rPr>
+        <w:t xml:space="preserve"> de ce type </w:t>
+      </w:r>
+      <w:r>
+        <w:rPr>
+          <w:lang w:val="fr-FR"/>
+        </w:rPr>
+        <w:t>ainsi qu’une</w:t>
+      </w:r>
+      <w:r>
+        <w:rPr>
+          <w:lang w:val="fr-FR"/>
+        </w:rPr>
+        <w:t xml:space="preserve"> brève description d</w:t>
+      </w:r>
+      <w:r>
+        <w:rPr>
+          <w:lang w:val="fr-FR"/>
+        </w:rPr>
+        <w:t xml:space="preserve">e celui-ci. </w:t>
       </w:r>
     </w:p>
     <w:p>
@@ -829,13 +865,55 @@
         <w:rPr>
           <w:lang w:val="fr-FR"/>
         </w:rPr>
-        <w:t>Les utili</w:t>
-      </w:r>
-      <w:r>
-        <w:rPr>
-          <w:lang w:val="fr-FR"/>
-        </w:rPr>
-        <w:t xml:space="preserve">sateurs doivent pouvoir avoir la possibilité de regarder l’évolution de leur fichier de téléchargements </w:t>
+        <w:t>Dans un menu d’interface graphique, l’utilisateur aura le choix de lancer n’importe quel fichier dans Google Chrome</w:t>
+      </w:r>
+      <w:r>
+        <w:rPr>
+          <w:lang w:val="fr-FR"/>
+        </w:rPr>
+        <w:t>.</w:t>
+      </w:r>
+    </w:p>
+    <w:p>
+      <w:pPr>
+        <w:pStyle w:val="Paragraphedeliste"/>
+        <w:numPr>
+          <w:ilvl w:val="0"/>
+          <w:numId w:val="3"/>
+        </w:numPr>
+        <w:rPr>
+          <w:lang w:val="fr-FR"/>
+        </w:rPr>
+      </w:pPr>
+      <w:r>
+        <w:rPr>
+          <w:lang w:val="fr-FR"/>
+        </w:rPr>
+        <w:t>Dans une menu d’interface graphique, l’</w:t>
+      </w:r>
+      <w:r>
+        <w:rPr>
+          <w:lang w:val="fr-FR"/>
+        </w:rPr>
+        <w:t>utili</w:t>
+      </w:r>
+      <w:r>
+        <w:rPr>
+          <w:lang w:val="fr-FR"/>
+        </w:rPr>
+        <w:t xml:space="preserve">sateur </w:t>
+      </w:r>
+      <w:r>
+        <w:rPr>
+          <w:lang w:val="fr-FR"/>
+        </w:rPr>
+        <w:t>aura</w:t>
+      </w:r>
+      <w:r>
+        <w:rPr>
+          <w:lang w:val="fr-FR"/>
+        </w:rPr>
+        <w:t xml:space="preserve"> la possibilité de regarder l’évolution de leur fichier de téléchargements </w:t>
       </w:r>
       <w:r>
         <w:rPr>
@@ -1210,9 +1288,9 @@
         </w:rPr>
         <w:lastRenderedPageBreak/>
         <w:drawing>
-          <wp:inline distT="0" distB="0" distL="0" distR="0" wp14:anchorId="1B09C512" wp14:editId="023D8020">
-            <wp:extent cx="5588000" cy="3688376"/>
-            <wp:effectExtent l="0" t="0" r="0" b="7620"/>
+          <wp:inline distT="0" distB="0" distL="0" distR="0" wp14:anchorId="594049C5" wp14:editId="730D4941">
+            <wp:extent cx="5442508" cy="3705129"/>
+            <wp:effectExtent l="0" t="0" r="6350" b="0"/>
             <wp:docPr id="1" name="Image 1"/>
             <wp:cNvGraphicFramePr>
               <a:graphicFrameLocks xmlns:a="http://schemas.openxmlformats.org/drawingml/2006/main" noChangeAspect="1"/>
@@ -1233,7 +1311,7 @@
                   <pic:spPr>
                     <a:xfrm>
                       <a:off x="0" y="0"/>
-                      <a:ext cx="5591580" cy="3690739"/>
+                      <a:ext cx="5449779" cy="3710079"/>
                     </a:xfrm>
                     <a:prstGeom prst="rect">
                       <a:avLst/>
@@ -1335,21 +1413,7 @@
         <w:rPr>
           <w:lang w:val="fr-FR"/>
         </w:rPr>
-        <w:t xml:space="preserve"> de leur attribut « </w:t>
-      </w:r>
-      <w:proofErr w:type="spellStart"/>
-      <w:r>
-        <w:rPr>
-          <w:lang w:val="fr-FR"/>
-        </w:rPr>
-        <w:t>ext</w:t>
-      </w:r>
-      <w:proofErr w:type="spellEnd"/>
-      <w:r>
-        <w:rPr>
-          <w:lang w:val="fr-FR"/>
-        </w:rPr>
-        <w:t> », en effet si celui correspond à un « mp4 » il n’y aucun intérêt à effectuer une recherche en ligne d’un fichier m</w:t>
+        <w:t xml:space="preserve"> de leur attribut « ext », en effet si celui correspond à un « mp4 » il n’y aucun intérêt à effectuer une recherche en ligne d’un fichier m</w:t>
       </w:r>
       <w:r>
         <w:rPr>
@@ -1727,21 +1791,7 @@
         <w:rPr>
           <w:lang w:val="fr-FR"/>
         </w:rPr>
-        <w:t>, l’interface graphique a un aspect plus « user-</w:t>
-      </w:r>
-      <w:proofErr w:type="spellStart"/>
-      <w:r>
-        <w:rPr>
-          <w:lang w:val="fr-FR"/>
-        </w:rPr>
-        <w:t>friendly</w:t>
-      </w:r>
-      <w:proofErr w:type="spellEnd"/>
-      <w:r>
-        <w:rPr>
-          <w:lang w:val="fr-FR"/>
-        </w:rPr>
-        <w:t> » que l’interface utilisateur</w:t>
+        <w:t>, l’interface graphique a un aspect plus « user-friendly » que l’interface utilisateur</w:t>
       </w:r>
       <w:r>
         <w:rPr>
@@ -2065,13 +2115,8 @@
       <w:pStyle w:val="En-tte"/>
     </w:pPr>
     <w:r>
-      <w:t xml:space="preserve">Firmin </w:t>
+      <w:t>Firmin Moyen</w:t>
     </w:r>
-    <w:proofErr w:type="spellStart"/>
-    <w:r>
-      <w:t>Moyen</w:t>
-    </w:r>
-    <w:proofErr w:type="spellEnd"/>
   </w:p>
   <w:p>
     <w:pPr>

</xml_diff>